<commit_message>
Adding chatgpt prompt injection functionality to task answer popup
</commit_message>
<xml_diff>
--- a/lessons/AI-lesson-generation-prompt.docx
+++ b/lessons/AI-lesson-generation-prompt.docx
@@ -742,15 +742,7 @@
     </w:p>
     <w:p>
       <w:r>
-        <w:t>  "</w:t>
-      </w:r>
-      <w:proofErr w:type="gramStart"/>
-      <w:r>
-        <w:t>lesson</w:t>
-      </w:r>
-      <w:proofErr w:type="gramEnd"/>
-      <w:r>
-        <w:t>-id": "template-lesson",</w:t>
+        <w:t>  "lesson-id": "template-lesson",</w:t>
       </w:r>
     </w:p>
     <w:p>
@@ -765,42 +757,18 @@
     </w:p>
     <w:p>
       <w:r>
-        <w:t>  "</w:t>
-      </w:r>
-      <w:proofErr w:type="gramStart"/>
-      <w:r>
-        <w:t>lesson</w:t>
-      </w:r>
-      <w:proofErr w:type="gramEnd"/>
-      <w:r>
-        <w:t>-order": 1,</w:t>
+        <w:t>  "lesson-order": 1,</w:t>
       </w:r>
     </w:p>
     <w:p>
       <w:r>
         <w:lastRenderedPageBreak/>
-        <w:t>  "</w:t>
-      </w:r>
-      <w:proofErr w:type="gramStart"/>
-      <w:r>
-        <w:t>database</w:t>
-      </w:r>
-      <w:proofErr w:type="gramEnd"/>
-      <w:r>
-        <w:t>-tables": [</w:t>
-      </w:r>
-    </w:p>
-    <w:p>
-      <w:r>
-        <w:t>    {"</w:t>
-      </w:r>
-      <w:proofErr w:type="spellStart"/>
-      <w:r>
-        <w:t>name":"Countries</w:t>
-      </w:r>
-      <w:proofErr w:type="spellEnd"/>
-      <w:r>
-        <w:t>", "priority": 1}</w:t>
+        <w:t>  "database-tables": [</w:t>
+      </w:r>
+    </w:p>
+    <w:p>
+      <w:r>
+        <w:t>    {"name":"Countries", "priority": 1}</w:t>
       </w:r>
     </w:p>
     <w:p>
@@ -810,15 +778,7 @@
     </w:p>
     <w:p>
       <w:r>
-        <w:t>  "</w:t>
-      </w:r>
-      <w:proofErr w:type="gramStart"/>
-      <w:r>
-        <w:t>exercise</w:t>
-      </w:r>
-      <w:proofErr w:type="gramEnd"/>
-      <w:r>
-        <w:t>-tasks": [</w:t>
+        <w:t>  "exercise-tasks": [</w:t>
       </w:r>
     </w:p>
     <w:p>
@@ -828,137 +788,67 @@
     </w:p>
     <w:p>
       <w:r>
-        <w:t>      "</w:t>
-      </w:r>
-      <w:proofErr w:type="gramStart"/>
-      <w:r>
-        <w:t>task</w:t>
-      </w:r>
-      <w:proofErr w:type="gramEnd"/>
-      <w:r>
-        <w:t>-id": 1.1,</w:t>
-      </w:r>
-    </w:p>
-    <w:p>
-      <w:r>
-        <w:t>      "description": "Find the name of each country",</w:t>
-      </w:r>
-    </w:p>
-    <w:p>
-      <w:r>
-        <w:t>      "</w:t>
-      </w:r>
-      <w:proofErr w:type="gramStart"/>
-      <w:r>
-        <w:t>correct</w:t>
-      </w:r>
-      <w:proofErr w:type="gramEnd"/>
-      <w:r>
-        <w:t>-query": "SELECT Name FROM Countries",</w:t>
-      </w:r>
-    </w:p>
-    <w:p>
-      <w:r>
-        <w:t>      "</w:t>
-      </w:r>
-      <w:proofErr w:type="gramStart"/>
-      <w:r>
-        <w:t>verify</w:t>
-      </w:r>
-      <w:proofErr w:type="gramEnd"/>
-      <w:r>
-        <w:t>-query": "SELECT Name FROM Countries",</w:t>
-      </w:r>
-    </w:p>
-    <w:p>
-      <w:r>
-        <w:t>      "</w:t>
-      </w:r>
-      <w:proofErr w:type="gramStart"/>
-      <w:r>
-        <w:t>order</w:t>
-      </w:r>
-      <w:proofErr w:type="gramEnd"/>
-      <w:r>
-        <w:t>-sensitive": false,</w:t>
-      </w:r>
-    </w:p>
-    <w:p>
-      <w:r>
-        <w:t>      "</w:t>
-      </w:r>
-      <w:proofErr w:type="gramStart"/>
-      <w:r>
-        <w:t>exercise</w:t>
-      </w:r>
-      <w:proofErr w:type="gramEnd"/>
-      <w:r>
-        <w:t>-order": 1,</w:t>
-      </w:r>
-    </w:p>
-    <w:p>
-      <w:r>
-        <w:t>      "</w:t>
-      </w:r>
-      <w:proofErr w:type="gramStart"/>
-      <w:r>
-        <w:t>initial</w:t>
-      </w:r>
-      <w:proofErr w:type="gramEnd"/>
-      <w:r>
-        <w:t>-query": "SELECT * FROM Countries",</w:t>
-      </w:r>
-    </w:p>
-    <w:p>
-      <w:r>
-        <w:t>      "</w:t>
-      </w:r>
-      <w:proofErr w:type="gramStart"/>
-      <w:r>
-        <w:t>large</w:t>
-      </w:r>
-      <w:proofErr w:type="gramEnd"/>
-      <w:r>
-        <w:t>-query": false,</w:t>
-      </w:r>
-    </w:p>
-    <w:p>
-      <w:r>
-        <w:t>      "</w:t>
-      </w:r>
-      <w:proofErr w:type="gramStart"/>
-      <w:r>
-        <w:t>allow</w:t>
-      </w:r>
-      <w:proofErr w:type="gramEnd"/>
-      <w:r>
-        <w:t>-</w:t>
-      </w:r>
-      <w:proofErr w:type="spellStart"/>
-      <w:r>
-        <w:t>dml</w:t>
-      </w:r>
-      <w:proofErr w:type="spellEnd"/>
-      <w:r>
-        <w:t>": false,</w:t>
-      </w:r>
-    </w:p>
-    <w:p>
-      <w:r>
-        <w:t>      "</w:t>
-      </w:r>
-      <w:proofErr w:type="gramStart"/>
-      <w:r>
-        <w:t>create</w:t>
-      </w:r>
-      <w:proofErr w:type="gramEnd"/>
-      <w:r>
-        <w:t>-tables": false</w:t>
-      </w:r>
-    </w:p>
-    <w:p>
-      <w:r>
-        <w:t>    }</w:t>
+        <w:t>            "task-id": 1.1,</w:t>
+      </w:r>
+    </w:p>
+    <w:p>
+      <w:r>
+        <w:t>            "description": "Find the name of each country",</w:t>
+      </w:r>
+    </w:p>
+    <w:p>
+      <w:r>
+        <w:t>            "correct-query": "SELECT Name FROM Countries",</w:t>
+      </w:r>
+    </w:p>
+    <w:p>
+      <w:r>
+        <w:t>            "verify-query": "SELECT Name FROM Countries",</w:t>
+      </w:r>
+    </w:p>
+    <w:p>
+      <w:r>
+        <w:t>            "order-sensitive": false,</w:t>
+      </w:r>
+    </w:p>
+    <w:p>
+      <w:r>
+        <w:t>            "exercise-order": 1,</w:t>
+      </w:r>
+    </w:p>
+    <w:p>
+      <w:r>
+        <w:t>            "initial-query": "SELECT * FROM Countries",</w:t>
+      </w:r>
+    </w:p>
+    <w:p>
+      <w:r>
+        <w:t>            "large-query": false,</w:t>
+      </w:r>
+    </w:p>
+    <w:p>
+      <w:r>
+        <w:t>            "allow-dml": false,</w:t>
+      </w:r>
+    </w:p>
+    <w:p>
+      <w:r>
+        <w:t>            "create-tables": false,</w:t>
+      </w:r>
+    </w:p>
+    <w:p>
+      <w:r>
+        <w:t>            "preview-allowed": true,</w:t>
+      </w:r>
+    </w:p>
+    <w:p>
+      <w:r>
+        <w:t>            "chatgpt-prompt": "https://chatgpt.com/?prompt=''"</w:t>
+      </w:r>
+    </w:p>
+    <w:p>
+      <w:r>
+        <w:t>        }</w:t>
       </w:r>
     </w:p>
     <w:p>
@@ -999,20 +889,7 @@
       </w:r>
       <w:r>
         <w:br/>
-        <w:t>{</w:t>
-      </w:r>
-      <w:proofErr w:type="spellStart"/>
-      <w:r>
-        <w:t>LessonID</w:t>
-      </w:r>
-      <w:proofErr w:type="spellEnd"/>
-      <w:proofErr w:type="gramStart"/>
-      <w:r>
-        <w:t>}.{</w:t>
-      </w:r>
-      <w:proofErr w:type="gramEnd"/>
-      <w:r>
-        <w:t>exercise number}, increasing by 0.1</w:t>
+        <w:t>{LessonID}.{exercise number}, increasing by 0.1</w:t>
       </w:r>
       <w:r>
         <w:br/>
@@ -1055,13 +932,8 @@
           <w:numId w:val="7"/>
         </w:numPr>
       </w:pPr>
-      <w:proofErr w:type="gramStart"/>
-      <w:r>
-        <w:t>initial-query</w:t>
-      </w:r>
-      <w:proofErr w:type="gramEnd"/>
-      <w:r>
-        <w:t xml:space="preserve"> should be simple (e.g., SELECT * FROM Countries)</w:t>
+      <w:r>
+        <w:t>initial-query should be simple (e.g., SELECT * FROM Countries)</w:t>
       </w:r>
     </w:p>
     <w:p>
@@ -1083,6 +955,7 @@
         </w:numPr>
       </w:pPr>
       <w:r>
+        <w:lastRenderedPageBreak/>
         <w:t>Tasks must get progressively harder</w:t>
       </w:r>
     </w:p>
@@ -1093,14 +966,8 @@
           <w:numId w:val="7"/>
         </w:numPr>
       </w:pPr>
-      <w:proofErr w:type="gramStart"/>
-      <w:r>
-        <w:lastRenderedPageBreak/>
-        <w:t>Large-query</w:t>
-      </w:r>
-      <w:proofErr w:type="gramEnd"/>
-      <w:r>
-        <w:t xml:space="preserve"> should be true only if the expected query is complex and will require a larger editor </w:t>
+      <w:r>
+        <w:t xml:space="preserve">Large-query should be true only if the expected query is complex and will require a larger editor </w:t>
       </w:r>
     </w:p>
     <w:p>
@@ -1144,6 +1011,28 @@
       </w:r>
     </w:p>
     <w:p>
+      <w:pPr>
+        <w:numPr>
+          <w:ilvl w:val="0"/>
+          <w:numId w:val="7"/>
+        </w:numPr>
+      </w:pPr>
+      <w:r>
+        <w:t xml:space="preserve">preview-allowed should be true for all data reading tasks, but not data definition tasks </w:t>
+      </w:r>
+    </w:p>
+    <w:p>
+      <w:pPr>
+        <w:numPr>
+          <w:ilvl w:val="0"/>
+          <w:numId w:val="7"/>
+        </w:numPr>
+      </w:pPr>
+      <w:r>
+        <w:t>chatgpt-prompt should be a url with a pre-defined chatgpt prompt to explaining the topic in more details</w:t>
+      </w:r>
+    </w:p>
+    <w:p>
       <w:r>
         <w:pict w14:anchorId="414C82FC">
           <v:rect id="_x0000_i1028" style="width:0;height:1.5pt" o:hralign="center" o:hrstd="t" o:hr="t" fillcolor="#a0a0a0" stroked="f"/>
@@ -1222,15 +1111,7 @@
     </w:p>
     <w:p>
       <w:r>
-        <w:t xml:space="preserve">    </w:t>
-      </w:r>
-      <w:proofErr w:type="spellStart"/>
-      <w:r>
-        <w:t>CountryID</w:t>
-      </w:r>
-      <w:proofErr w:type="spellEnd"/>
-      <w:r>
-        <w:t xml:space="preserve"> INTEGER PRIMARY KEY AUTOINCREMENT,</w:t>
+        <w:t xml:space="preserve">    CountryID INTEGER PRIMARY KEY AUTOINCREMENT,</w:t>
       </w:r>
     </w:p>
     <w:p>
@@ -1261,133 +1142,53 @@
     </w:p>
     <w:p>
       <w:r>
-        <w:t xml:space="preserve">    ('Australia</w:t>
-      </w:r>
-      <w:proofErr w:type="gramStart"/>
-      <w:r>
-        <w:t xml:space="preserve">',   </w:t>
-      </w:r>
-      <w:proofErr w:type="gramEnd"/>
-      <w:r>
-        <w:t xml:space="preserve">     'Oceania',        26000000),</w:t>
-      </w:r>
-    </w:p>
-    <w:p>
-      <w:r>
-        <w:t xml:space="preserve">    ('Canada</w:t>
-      </w:r>
-      <w:proofErr w:type="gramStart"/>
-      <w:r>
-        <w:t xml:space="preserve">',   </w:t>
-      </w:r>
-      <w:proofErr w:type="gramEnd"/>
-      <w:r>
-        <w:t xml:space="preserve">        'North America',  38000000),</w:t>
-      </w:r>
-    </w:p>
-    <w:p>
-      <w:r>
-        <w:t xml:space="preserve">    ('Japan</w:t>
-      </w:r>
-      <w:proofErr w:type="gramStart"/>
-      <w:r>
-        <w:t xml:space="preserve">',   </w:t>
-      </w:r>
-      <w:proofErr w:type="gramEnd"/>
-      <w:r>
-        <w:t xml:space="preserve">         'Asia',           125000000),</w:t>
-      </w:r>
-    </w:p>
-    <w:p>
-      <w:r>
-        <w:t xml:space="preserve">    ('Brazil</w:t>
-      </w:r>
-      <w:proofErr w:type="gramStart"/>
-      <w:r>
-        <w:t xml:space="preserve">',   </w:t>
-      </w:r>
-      <w:proofErr w:type="gramEnd"/>
-      <w:r>
-        <w:t xml:space="preserve">        'South America',  213000000),</w:t>
-      </w:r>
-    </w:p>
-    <w:p>
-      <w:r>
-        <w:t xml:space="preserve">    ('Germany</w:t>
-      </w:r>
-      <w:proofErr w:type="gramStart"/>
-      <w:r>
-        <w:t xml:space="preserve">',   </w:t>
-      </w:r>
-      <w:proofErr w:type="gramEnd"/>
-      <w:r>
-        <w:t xml:space="preserve">       'Europe',         83000000),</w:t>
-      </w:r>
-    </w:p>
-    <w:p>
-      <w:r>
-        <w:t xml:space="preserve">    ('Kenya</w:t>
-      </w:r>
-      <w:proofErr w:type="gramStart"/>
-      <w:r>
-        <w:t xml:space="preserve">',   </w:t>
-      </w:r>
-      <w:proofErr w:type="gramEnd"/>
-      <w:r>
-        <w:t xml:space="preserve">         'Africa',         54000000),</w:t>
-      </w:r>
-    </w:p>
-    <w:p>
-      <w:r>
-        <w:t xml:space="preserve">    ('New Zealand</w:t>
-      </w:r>
-      <w:proofErr w:type="gramStart"/>
-      <w:r>
-        <w:t xml:space="preserve">',   </w:t>
-      </w:r>
-      <w:proofErr w:type="gramEnd"/>
-      <w:r>
-        <w:t xml:space="preserve">   'Oceania',         5000000),</w:t>
+        <w:t xml:space="preserve">    ('Australia',        'Oceania',        26000000),</w:t>
+      </w:r>
+    </w:p>
+    <w:p>
+      <w:r>
+        <w:t xml:space="preserve">    ('Canada',           'North America',  38000000),</w:t>
+      </w:r>
+    </w:p>
+    <w:p>
+      <w:r>
+        <w:t xml:space="preserve">    ('Japan',            'Asia',           125000000),</w:t>
       </w:r>
     </w:p>
     <w:p>
       <w:r>
         <w:lastRenderedPageBreak/>
-        <w:t xml:space="preserve">    ('India</w:t>
-      </w:r>
-      <w:proofErr w:type="gramStart"/>
-      <w:r>
-        <w:t xml:space="preserve">',   </w:t>
-      </w:r>
-      <w:proofErr w:type="gramEnd"/>
-      <w:r>
-        <w:t xml:space="preserve">         'Asia',          1380000000),</w:t>
-      </w:r>
-    </w:p>
-    <w:p>
-      <w:r>
-        <w:t xml:space="preserve">    ('United States</w:t>
-      </w:r>
-      <w:proofErr w:type="gramStart"/>
-      <w:r>
-        <w:t xml:space="preserve">',   </w:t>
-      </w:r>
-      <w:proofErr w:type="gramEnd"/>
-      <w:r>
-        <w:t xml:space="preserve"> 'North America', 331000000),</w:t>
-      </w:r>
-    </w:p>
-    <w:p>
-      <w:r>
-        <w:t xml:space="preserve">    ('Argentina</w:t>
-      </w:r>
-      <w:proofErr w:type="gramStart"/>
-      <w:r>
-        <w:t xml:space="preserve">',   </w:t>
-      </w:r>
-      <w:proofErr w:type="gramEnd"/>
-      <w:r>
-        <w:t xml:space="preserve">     'South America',  45000000);</w:t>
+        <w:t xml:space="preserve">    ('Brazil',           'South America',  213000000),</w:t>
+      </w:r>
+    </w:p>
+    <w:p>
+      <w:r>
+        <w:t xml:space="preserve">    ('Germany',          'Europe',         83000000),</w:t>
+      </w:r>
+    </w:p>
+    <w:p>
+      <w:r>
+        <w:t xml:space="preserve">    ('Kenya',            'Africa',         54000000),</w:t>
+      </w:r>
+    </w:p>
+    <w:p>
+      <w:r>
+        <w:t xml:space="preserve">    ('New Zealand',      'Oceania',         5000000),</w:t>
+      </w:r>
+    </w:p>
+    <w:p>
+      <w:r>
+        <w:t xml:space="preserve">    ('India',            'Asia',          1380000000),</w:t>
+      </w:r>
+    </w:p>
+    <w:p>
+      <w:r>
+        <w:t xml:space="preserve">    ('United States',    'North America', 331000000),</w:t>
+      </w:r>
+    </w:p>
+    <w:p>
+      <w:r>
+        <w:t xml:space="preserve">    ('Argentina',        'South America',  45000000);</w:t>
       </w:r>
     </w:p>
     <w:p>
@@ -1412,15 +1213,7 @@
     </w:p>
     <w:p>
       <w:r>
-        <w:t xml:space="preserve">    </w:t>
-      </w:r>
-      <w:proofErr w:type="spellStart"/>
-      <w:r>
-        <w:t>CityID</w:t>
-      </w:r>
-      <w:proofErr w:type="spellEnd"/>
-      <w:r>
-        <w:t xml:space="preserve"> INTEGER PRIMARY KEY AUTOINCREMENT,</w:t>
+        <w:t xml:space="preserve">    CityID INTEGER PRIMARY KEY AUTOINCREMENT,</w:t>
       </w:r>
     </w:p>
     <w:p>
@@ -1430,15 +1223,7 @@
     </w:p>
     <w:p>
       <w:r>
-        <w:t xml:space="preserve">    </w:t>
-      </w:r>
-      <w:proofErr w:type="spellStart"/>
-      <w:r>
-        <w:t>CountryID</w:t>
-      </w:r>
-      <w:proofErr w:type="spellEnd"/>
-      <w:r>
-        <w:t xml:space="preserve"> INTEGER NOT NULL,</w:t>
+        <w:t xml:space="preserve">    CountryID INTEGER NOT NULL,</w:t>
       </w:r>
     </w:p>
     <w:p>
@@ -1448,28 +1233,7 @@
     </w:p>
     <w:p>
       <w:r>
-        <w:t xml:space="preserve">    FOREIGN KEY (</w:t>
-      </w:r>
-      <w:proofErr w:type="spellStart"/>
-      <w:r>
-        <w:t>CountryID</w:t>
-      </w:r>
-      <w:proofErr w:type="spellEnd"/>
-      <w:r>
-        <w:t xml:space="preserve">) REFERENCES </w:t>
-      </w:r>
-      <w:proofErr w:type="gramStart"/>
-      <w:r>
-        <w:t>Countries(</w:t>
-      </w:r>
-      <w:proofErr w:type="spellStart"/>
-      <w:proofErr w:type="gramEnd"/>
-      <w:r>
-        <w:t>CountryID</w:t>
-      </w:r>
-      <w:proofErr w:type="spellEnd"/>
-      <w:r>
-        <w:t>)</w:t>
+        <w:t xml:space="preserve">    FOREIGN KEY (CountryID) REFERENCES Countries(CountryID)</w:t>
       </w:r>
     </w:p>
     <w:p>
@@ -1480,145 +1244,57 @@
     <w:p/>
     <w:p>
       <w:r>
-        <w:t xml:space="preserve">INSERT INTO Cities (Name, </w:t>
-      </w:r>
-      <w:proofErr w:type="spellStart"/>
-      <w:r>
-        <w:t>CountryID</w:t>
-      </w:r>
-      <w:proofErr w:type="spellEnd"/>
-      <w:r>
-        <w:t>, Population) VALUES</w:t>
-      </w:r>
-    </w:p>
-    <w:p>
-      <w:r>
-        <w:t xml:space="preserve">    ('Sydney</w:t>
-      </w:r>
-      <w:proofErr w:type="gramStart"/>
-      <w:r>
-        <w:t xml:space="preserve">',   </w:t>
-      </w:r>
-      <w:proofErr w:type="gramEnd"/>
-      <w:r>
-        <w:t xml:space="preserve">  1,  5300000),</w:t>
-      </w:r>
-    </w:p>
-    <w:p>
-      <w:r>
-        <w:t xml:space="preserve">    ('Melbourne</w:t>
-      </w:r>
-      <w:proofErr w:type="gramStart"/>
-      <w:r>
-        <w:t>',  1</w:t>
-      </w:r>
-      <w:proofErr w:type="gramEnd"/>
-      <w:r>
-        <w:t>,  5100000),</w:t>
-      </w:r>
-    </w:p>
-    <w:p>
-      <w:r>
-        <w:t xml:space="preserve">    ('Toronto</w:t>
-      </w:r>
-      <w:proofErr w:type="gramStart"/>
-      <w:r>
-        <w:t xml:space="preserve">',   </w:t>
-      </w:r>
-      <w:proofErr w:type="gramEnd"/>
-      <w:r>
-        <w:t xml:space="preserve"> 2,  2800000),</w:t>
-      </w:r>
-    </w:p>
-    <w:p>
-      <w:r>
-        <w:t xml:space="preserve">    ('Tokyo</w:t>
-      </w:r>
-      <w:proofErr w:type="gramStart"/>
-      <w:r>
-        <w:t xml:space="preserve">',   </w:t>
-      </w:r>
-      <w:proofErr w:type="gramEnd"/>
-      <w:r>
-        <w:t xml:space="preserve">   3, 14000000),</w:t>
-      </w:r>
-    </w:p>
-    <w:p>
-      <w:r>
-        <w:t xml:space="preserve">    ('Berlin</w:t>
-      </w:r>
-      <w:proofErr w:type="gramStart"/>
-      <w:r>
-        <w:t xml:space="preserve">',   </w:t>
-      </w:r>
-      <w:proofErr w:type="gramEnd"/>
-      <w:r>
-        <w:t xml:space="preserve">  5,  3600000),</w:t>
-      </w:r>
-    </w:p>
-    <w:p>
-      <w:r>
-        <w:t xml:space="preserve">    ('Nairobi</w:t>
-      </w:r>
-      <w:proofErr w:type="gramStart"/>
-      <w:r>
-        <w:t xml:space="preserve">',   </w:t>
-      </w:r>
-      <w:proofErr w:type="gramEnd"/>
-      <w:r>
-        <w:t xml:space="preserve"> 6,  4300000),</w:t>
-      </w:r>
-    </w:p>
-    <w:p>
-      <w:r>
-        <w:t xml:space="preserve">    ('Auckland</w:t>
-      </w:r>
-      <w:proofErr w:type="gramStart"/>
-      <w:r>
-        <w:t xml:space="preserve">',   </w:t>
-      </w:r>
-      <w:proofErr w:type="gramEnd"/>
-      <w:r>
-        <w:t>7,  1600000),</w:t>
-      </w:r>
-    </w:p>
-    <w:p>
-      <w:r>
-        <w:t xml:space="preserve">    ('Mumbai</w:t>
-      </w:r>
-      <w:proofErr w:type="gramStart"/>
-      <w:r>
-        <w:t xml:space="preserve">',   </w:t>
-      </w:r>
-      <w:proofErr w:type="gramEnd"/>
-      <w:r>
-        <w:t xml:space="preserve">  8, 20000000),</w:t>
-      </w:r>
-    </w:p>
-    <w:p>
-      <w:r>
-        <w:t xml:space="preserve">    ('New York</w:t>
-      </w:r>
-      <w:proofErr w:type="gramStart"/>
-      <w:r>
-        <w:t xml:space="preserve">',   </w:t>
-      </w:r>
-      <w:proofErr w:type="gramEnd"/>
-      <w:r>
-        <w:t>9,  8400000),</w:t>
-      </w:r>
-    </w:p>
-    <w:p>
-      <w:r>
-        <w:t xml:space="preserve">    ('Sao Paulo</w:t>
-      </w:r>
-      <w:proofErr w:type="gramStart"/>
-      <w:r>
-        <w:t>',  4</w:t>
-      </w:r>
-      <w:proofErr w:type="gramEnd"/>
-      <w:r>
-        <w:t>, 12300000);</w:t>
+        <w:t>INSERT INTO Cities (Name, CountryID, Population) VALUES</w:t>
+      </w:r>
+    </w:p>
+    <w:p>
+      <w:r>
+        <w:t xml:space="preserve">    ('Sydney',     1,  5300000),</w:t>
+      </w:r>
+    </w:p>
+    <w:p>
+      <w:r>
+        <w:t xml:space="preserve">    ('Melbourne',  1,  5100000),</w:t>
+      </w:r>
+    </w:p>
+    <w:p>
+      <w:r>
+        <w:t xml:space="preserve">    ('Toronto',    2,  2800000),</w:t>
+      </w:r>
+    </w:p>
+    <w:p>
+      <w:r>
+        <w:t xml:space="preserve">    ('Tokyo',      3, 14000000),</w:t>
+      </w:r>
+    </w:p>
+    <w:p>
+      <w:r>
+        <w:t xml:space="preserve">    ('Berlin',     5,  3600000),</w:t>
+      </w:r>
+    </w:p>
+    <w:p>
+      <w:r>
+        <w:t xml:space="preserve">    ('Nairobi',    6,  4300000),</w:t>
+      </w:r>
+    </w:p>
+    <w:p>
+      <w:r>
+        <w:t xml:space="preserve">    ('Auckland',   7,  1600000),</w:t>
+      </w:r>
+    </w:p>
+    <w:p>
+      <w:r>
+        <w:t xml:space="preserve">    ('Mumbai',     8, 20000000),</w:t>
+      </w:r>
+    </w:p>
+    <w:p>
+      <w:r>
+        <w:t xml:space="preserve">    ('New York',   9,  8400000),</w:t>
+      </w:r>
+    </w:p>
+    <w:p>
+      <w:r>
+        <w:t xml:space="preserve">    ('Sao Paulo',  4, 12300000);</w:t>
       </w:r>
     </w:p>
     <w:p>
@@ -1638,20 +1314,13 @@
     </w:p>
     <w:p>
       <w:r>
+        <w:lastRenderedPageBreak/>
         <w:t>CREATE TABLE People (</w:t>
       </w:r>
     </w:p>
     <w:p>
       <w:r>
-        <w:t xml:space="preserve">    </w:t>
-      </w:r>
-      <w:proofErr w:type="spellStart"/>
-      <w:r>
-        <w:t>PersonID</w:t>
-      </w:r>
-      <w:proofErr w:type="spellEnd"/>
-      <w:r>
-        <w:t xml:space="preserve"> INTEGER PRIMARY KEY AUTOINCREMENT,</w:t>
+        <w:t xml:space="preserve">    PersonID INTEGER PRIMARY KEY AUTOINCREMENT,</w:t>
       </w:r>
     </w:p>
     <w:p>
@@ -1666,81 +1335,22 @@
     </w:p>
     <w:p>
       <w:r>
-        <w:lastRenderedPageBreak/>
-        <w:t xml:space="preserve">    </w:t>
-      </w:r>
-      <w:proofErr w:type="spellStart"/>
-      <w:r>
-        <w:t>CountryID</w:t>
-      </w:r>
-      <w:proofErr w:type="spellEnd"/>
-      <w:r>
-        <w:t xml:space="preserve"> INTEGER,</w:t>
-      </w:r>
-    </w:p>
-    <w:p>
-      <w:r>
-        <w:t xml:space="preserve">    </w:t>
-      </w:r>
-      <w:proofErr w:type="spellStart"/>
-      <w:r>
-        <w:t>CityID</w:t>
-      </w:r>
-      <w:proofErr w:type="spellEnd"/>
-      <w:r>
-        <w:t xml:space="preserve"> INTEGER,</w:t>
-      </w:r>
-    </w:p>
-    <w:p>
-      <w:r>
-        <w:t xml:space="preserve">    FOREIGN KEY (</w:t>
-      </w:r>
-      <w:proofErr w:type="spellStart"/>
-      <w:r>
-        <w:t>CountryID</w:t>
-      </w:r>
-      <w:proofErr w:type="spellEnd"/>
-      <w:r>
-        <w:t xml:space="preserve">) REFERENCES </w:t>
-      </w:r>
-      <w:proofErr w:type="gramStart"/>
-      <w:r>
-        <w:t>Countries(</w:t>
-      </w:r>
-      <w:proofErr w:type="spellStart"/>
-      <w:proofErr w:type="gramEnd"/>
-      <w:r>
-        <w:t>CountryID</w:t>
-      </w:r>
-      <w:proofErr w:type="spellEnd"/>
-      <w:r>
-        <w:t>),</w:t>
-      </w:r>
-    </w:p>
-    <w:p>
-      <w:r>
-        <w:t xml:space="preserve">    FOREIGN KEY (</w:t>
-      </w:r>
-      <w:proofErr w:type="spellStart"/>
-      <w:r>
-        <w:t>CityID</w:t>
-      </w:r>
-      <w:proofErr w:type="spellEnd"/>
-      <w:r>
-        <w:t xml:space="preserve">) REFERENCES </w:t>
-      </w:r>
-      <w:proofErr w:type="gramStart"/>
-      <w:r>
-        <w:t>Cities(</w:t>
-      </w:r>
-      <w:proofErr w:type="spellStart"/>
-      <w:proofErr w:type="gramEnd"/>
-      <w:r>
-        <w:t>CityID</w:t>
-      </w:r>
-      <w:proofErr w:type="spellEnd"/>
-      <w:r>
-        <w:t>)</w:t>
+        <w:t xml:space="preserve">    CountryID INTEGER,</w:t>
+      </w:r>
+    </w:p>
+    <w:p>
+      <w:r>
+        <w:t xml:space="preserve">    CityID INTEGER,</w:t>
+      </w:r>
+    </w:p>
+    <w:p>
+      <w:r>
+        <w:t xml:space="preserve">    FOREIGN KEY (CountryID) REFERENCES Countries(CountryID),</w:t>
+      </w:r>
+    </w:p>
+    <w:p>
+      <w:r>
+        <w:t xml:space="preserve">    FOREIGN KEY (CityID) REFERENCES Cities(CityID)</w:t>
       </w:r>
     </w:p>
     <w:p>
@@ -1751,49 +1361,17 @@
     <w:p/>
     <w:p>
       <w:r>
-        <w:t xml:space="preserve">INSERT INTO People (Name, Age, </w:t>
-      </w:r>
-      <w:proofErr w:type="spellStart"/>
-      <w:r>
-        <w:t>CountryID</w:t>
-      </w:r>
-      <w:proofErr w:type="spellEnd"/>
-      <w:r>
-        <w:t xml:space="preserve">, </w:t>
-      </w:r>
-      <w:proofErr w:type="spellStart"/>
-      <w:r>
-        <w:t>CityID</w:t>
-      </w:r>
-      <w:proofErr w:type="spellEnd"/>
-      <w:r>
-        <w:t>) VALUES</w:t>
-      </w:r>
-    </w:p>
-    <w:p>
-      <w:r>
-        <w:t xml:space="preserve">    ('Alice</w:t>
-      </w:r>
-      <w:proofErr w:type="gramStart"/>
-      <w:r>
-        <w:t>',  29</w:t>
-      </w:r>
-      <w:proofErr w:type="gramEnd"/>
-      <w:r>
-        <w:t>, 1,  1),</w:t>
-      </w:r>
-    </w:p>
-    <w:p>
-      <w:r>
-        <w:t xml:space="preserve">    ('Bob</w:t>
-      </w:r>
-      <w:proofErr w:type="gramStart"/>
-      <w:r>
-        <w:t xml:space="preserve">',   </w:t>
-      </w:r>
-      <w:proofErr w:type="gramEnd"/>
-      <w:r>
-        <w:t xml:space="preserve"> 35, 1,  2),</w:t>
+        <w:t>INSERT INTO People (Name, Age, CountryID, CityID) VALUES</w:t>
+      </w:r>
+    </w:p>
+    <w:p>
+      <w:r>
+        <w:t xml:space="preserve">    ('Alice',  29, 1,  1),</w:t>
+      </w:r>
+    </w:p>
+    <w:p>
+      <w:r>
+        <w:t xml:space="preserve">    ('Bob',    35, 1,  2),</w:t>
       </w:r>
     </w:p>
     <w:p>
@@ -1803,93 +1381,37 @@
     </w:p>
     <w:p>
       <w:r>
-        <w:t xml:space="preserve">    ('Diana</w:t>
-      </w:r>
-      <w:proofErr w:type="gramStart"/>
-      <w:r>
-        <w:t>',  22</w:t>
-      </w:r>
-      <w:proofErr w:type="gramEnd"/>
-      <w:r>
-        <w:t>, 5,  5),</w:t>
-      </w:r>
-    </w:p>
-    <w:p>
-      <w:r>
-        <w:t xml:space="preserve">    ('Eva</w:t>
-      </w:r>
-      <w:proofErr w:type="gramStart"/>
-      <w:r>
-        <w:t xml:space="preserve">',   </w:t>
-      </w:r>
-      <w:proofErr w:type="gramEnd"/>
-      <w:r>
-        <w:t xml:space="preserve"> 31, 3,  4),</w:t>
-      </w:r>
-    </w:p>
-    <w:p>
-      <w:r>
-        <w:t xml:space="preserve">    ('Frank</w:t>
-      </w:r>
-      <w:proofErr w:type="gramStart"/>
-      <w:r>
-        <w:t>',  27</w:t>
-      </w:r>
-      <w:proofErr w:type="gramEnd"/>
-      <w:r>
-        <w:t>, 9,  9),</w:t>
-      </w:r>
-    </w:p>
-    <w:p>
-      <w:r>
-        <w:t xml:space="preserve">    ('Grace</w:t>
-      </w:r>
-      <w:proofErr w:type="gramStart"/>
-      <w:r>
-        <w:t>',  55</w:t>
-      </w:r>
-      <w:proofErr w:type="gramEnd"/>
-      <w:r>
-        <w:t>, 2,  3),</w:t>
-      </w:r>
-    </w:p>
-    <w:p>
-      <w:r>
-        <w:t xml:space="preserve">    ('Hiro</w:t>
-      </w:r>
-      <w:proofErr w:type="gramStart"/>
-      <w:r>
-        <w:t xml:space="preserve">',   </w:t>
-      </w:r>
-      <w:proofErr w:type="gramEnd"/>
-      <w:r>
-        <w:t>20, 3,  4),</w:t>
-      </w:r>
-    </w:p>
-    <w:p>
-      <w:r>
-        <w:t xml:space="preserve">    ('Isaac</w:t>
-      </w:r>
-      <w:proofErr w:type="gramStart"/>
-      <w:r>
-        <w:t>',  19</w:t>
-      </w:r>
-      <w:proofErr w:type="gramEnd"/>
-      <w:r>
-        <w:t>, NULL, NULL),</w:t>
-      </w:r>
-    </w:p>
-    <w:p>
-      <w:r>
-        <w:t xml:space="preserve">    ('Jamal</w:t>
-      </w:r>
-      <w:proofErr w:type="gramStart"/>
-      <w:r>
-        <w:t>',  44</w:t>
-      </w:r>
-      <w:proofErr w:type="gramEnd"/>
-      <w:r>
-        <w:t>, 6,  6);</w:t>
+        <w:t xml:space="preserve">    ('Diana',  22, 5,  5),</w:t>
+      </w:r>
+    </w:p>
+    <w:p>
+      <w:r>
+        <w:t xml:space="preserve">    ('Eva',    31, 3,  4),</w:t>
+      </w:r>
+    </w:p>
+    <w:p>
+      <w:r>
+        <w:t xml:space="preserve">    ('Frank',  27, 9,  9),</w:t>
+      </w:r>
+    </w:p>
+    <w:p>
+      <w:r>
+        <w:t xml:space="preserve">    ('Grace',  55, 2,  3),</w:t>
+      </w:r>
+    </w:p>
+    <w:p>
+      <w:r>
+        <w:t xml:space="preserve">    ('Hiro',   20, 3,  4),</w:t>
+      </w:r>
+    </w:p>
+    <w:p>
+      <w:r>
+        <w:t xml:space="preserve">    ('Isaac',  19, NULL, NULL),</w:t>
+      </w:r>
+    </w:p>
+    <w:p>
+      <w:r>
+        <w:t xml:space="preserve">    ('Jamal',  44, 6,  6);</w:t>
       </w:r>
     </w:p>
     <w:p>
@@ -1961,15 +1483,8 @@
     </w:p>
     <w:p>
       <w:r>
-        <w:t>            "</w:t>
-      </w:r>
-      <w:proofErr w:type="gramStart"/>
-      <w:r>
-        <w:t>lesson</w:t>
-      </w:r>
-      <w:proofErr w:type="gramEnd"/>
-      <w:r>
-        <w:t>-id": "lesson-1-basic-select",</w:t>
+        <w:lastRenderedPageBreak/>
+        <w:t>            "lesson-id": "lesson-1-basic-select",</w:t>
       </w:r>
     </w:p>
     <w:p>
@@ -1984,29 +1499,133 @@
     </w:p>
     <w:p>
       <w:r>
-        <w:t>            "</w:t>
-      </w:r>
-      <w:proofErr w:type="gramStart"/>
-      <w:r>
-        <w:t>lesson</w:t>
-      </w:r>
-      <w:proofErr w:type="gramEnd"/>
-      <w:r>
-        <w:t>-order": 1,</w:t>
+        <w:t>            "lesson-order": 1,</w:t>
+      </w:r>
+    </w:p>
+    <w:p>
+      <w:r>
+        <w:t>            "key-topics": "Selecting a subset of columns from a table",</w:t>
+      </w:r>
+    </w:p>
+    <w:p>
+      <w:r>
+        <w:t>            "difficulty": "Beginner"</w:t>
+      </w:r>
+    </w:p>
+    <w:p>
+      <w:r>
+        <w:t>        },</w:t>
+      </w:r>
+    </w:p>
+    <w:p>
+      <w:r>
+        <w:t>        {</w:t>
+      </w:r>
+    </w:p>
+    <w:p>
+      <w:r>
+        <w:t>            "lesson-id": "lesson-2-queries-with-constraints-pt1",</w:t>
+      </w:r>
+    </w:p>
+    <w:p>
+      <w:r>
+        <w:t>            "title": "Lesson 2",</w:t>
+      </w:r>
+    </w:p>
+    <w:p>
+      <w:r>
+        <w:t>            "subtitle": "Queries with constraints (Pt. 1)",</w:t>
+      </w:r>
+    </w:p>
+    <w:p>
+      <w:r>
+        <w:t>            "lesson-order": 2,</w:t>
+      </w:r>
+    </w:p>
+    <w:p>
+      <w:r>
+        <w:t>            "key-topics": "Using basic filtering commands such as WHERE, AND, IN, NOT, BETWEEN",</w:t>
+      </w:r>
+    </w:p>
+    <w:p>
+      <w:r>
+        <w:t>            "difficulty": "Beginner"</w:t>
+      </w:r>
+    </w:p>
+    <w:p>
+      <w:r>
+        <w:t>        },</w:t>
+      </w:r>
+    </w:p>
+    <w:p>
+      <w:r>
+        <w:t>        {</w:t>
+      </w:r>
+    </w:p>
+    <w:p>
+      <w:r>
+        <w:t>            "lesson-id": "lesson-3-queries-with-contraints-pt2",</w:t>
+      </w:r>
+    </w:p>
+    <w:p>
+      <w:r>
+        <w:t>            "title": "Lesson 3",</w:t>
+      </w:r>
+    </w:p>
+    <w:p>
+      <w:r>
+        <w:t>            "subtitle": "Queries with constraints (Pt. 2)",</w:t>
+      </w:r>
+    </w:p>
+    <w:p>
+      <w:r>
+        <w:t>            "lesson-order": 3,</w:t>
+      </w:r>
+    </w:p>
+    <w:p>
+      <w:r>
+        <w:t>            "key-topics": "Using LIKE, IS NULL, IS NOT NULL, DISTINCT",</w:t>
+      </w:r>
+    </w:p>
+    <w:p>
+      <w:r>
+        <w:t>            "difficulty": "Beginner"</w:t>
+      </w:r>
+    </w:p>
+    <w:p>
+      <w:r>
+        <w:t>        },</w:t>
+      </w:r>
+    </w:p>
+    <w:p>
+      <w:r>
+        <w:t>        {</w:t>
+      </w:r>
+    </w:p>
+    <w:p>
+      <w:r>
+        <w:t>            "lesson-id": "lesson-4-ordering-limiting",</w:t>
+      </w:r>
+    </w:p>
+    <w:p>
+      <w:r>
+        <w:t>            "title": "Lesson 4",</w:t>
+      </w:r>
+    </w:p>
+    <w:p>
+      <w:r>
+        <w:t>            "subtitle": "Ordering and Limiting",</w:t>
       </w:r>
     </w:p>
     <w:p>
       <w:r>
         <w:lastRenderedPageBreak/>
-        <w:t>            "</w:t>
-      </w:r>
-      <w:proofErr w:type="gramStart"/>
-      <w:r>
-        <w:t>key</w:t>
-      </w:r>
-      <w:proofErr w:type="gramEnd"/>
-      <w:r>
-        <w:t>-topics": "Selecting a subset of columns from a table",</w:t>
+        <w:t>            "lesson-order": 4,</w:t>
+      </w:r>
+    </w:p>
+    <w:p>
+      <w:r>
+        <w:t>            "key-topics": "ORDER BY, sorting direction, limiting rows",</w:t>
       </w:r>
     </w:p>
     <w:p>
@@ -2026,51 +1645,27 @@
     </w:p>
     <w:p>
       <w:r>
-        <w:t>            "</w:t>
-      </w:r>
-      <w:proofErr w:type="gramStart"/>
-      <w:r>
-        <w:t>lesson</w:t>
-      </w:r>
-      <w:proofErr w:type="gramEnd"/>
-      <w:r>
-        <w:t>-id": "lesson-2-queries-with-constraints-pt1",</w:t>
-      </w:r>
-    </w:p>
-    <w:p>
-      <w:r>
-        <w:t>            "title": "Lesson 2",</w:t>
-      </w:r>
-    </w:p>
-    <w:p>
-      <w:r>
-        <w:t>            "subtitle": "Queries with constraints (Pt. 1)",</w:t>
-      </w:r>
-    </w:p>
-    <w:p>
-      <w:r>
-        <w:t>            "</w:t>
-      </w:r>
-      <w:proofErr w:type="gramStart"/>
-      <w:r>
-        <w:t>lesson</w:t>
-      </w:r>
-      <w:proofErr w:type="gramEnd"/>
-      <w:r>
-        <w:t>-order": 2,</w:t>
-      </w:r>
-    </w:p>
-    <w:p>
-      <w:r>
-        <w:t>            "</w:t>
-      </w:r>
-      <w:proofErr w:type="gramStart"/>
-      <w:r>
-        <w:t>key</w:t>
-      </w:r>
-      <w:proofErr w:type="gramEnd"/>
-      <w:r>
-        <w:t>-topics": "Using basic filtering commands such as WHERE, AND, IN, NOT, BETWEEN",</w:t>
+        <w:t>            "lesson-id": "lesson-5-basic-aggregations",</w:t>
+      </w:r>
+    </w:p>
+    <w:p>
+      <w:r>
+        <w:t>            "title": "Lesson 5",</w:t>
+      </w:r>
+    </w:p>
+    <w:p>
+      <w:r>
+        <w:t>            "subtitle": "Basic Aggregations",</w:t>
+      </w:r>
+    </w:p>
+    <w:p>
+      <w:r>
+        <w:t>            "lesson-order": 5,</w:t>
+      </w:r>
+    </w:p>
+    <w:p>
+      <w:r>
+        <w:t>            "key-topics": "COUNT, SUM, AVG, MIN, MAX",</w:t>
       </w:r>
     </w:p>
     <w:p>
@@ -2090,56 +1685,32 @@
     </w:p>
     <w:p>
       <w:r>
-        <w:t>            "</w:t>
-      </w:r>
-      <w:proofErr w:type="gramStart"/>
-      <w:r>
-        <w:t>lesson</w:t>
-      </w:r>
-      <w:proofErr w:type="gramEnd"/>
-      <w:r>
-        <w:t>-id": "lesson-3-queries-with-contraints-pt2",</w:t>
-      </w:r>
-    </w:p>
-    <w:p>
-      <w:r>
-        <w:t>            "title": "Lesson 3",</w:t>
-      </w:r>
-    </w:p>
-    <w:p>
-      <w:r>
-        <w:t>            "subtitle": "Queries with constraints (Pt. 2)",</w:t>
-      </w:r>
-    </w:p>
-    <w:p>
-      <w:r>
-        <w:t>            "</w:t>
-      </w:r>
-      <w:proofErr w:type="gramStart"/>
-      <w:r>
-        <w:t>lesson</w:t>
-      </w:r>
-      <w:proofErr w:type="gramEnd"/>
-      <w:r>
-        <w:t>-order": 3,</w:t>
-      </w:r>
-    </w:p>
-    <w:p>
-      <w:r>
-        <w:t>            "</w:t>
-      </w:r>
-      <w:proofErr w:type="gramStart"/>
-      <w:r>
-        <w:t>key</w:t>
-      </w:r>
-      <w:proofErr w:type="gramEnd"/>
-      <w:r>
-        <w:t>-topics": "Using LIKE, IS NULL, IS NOT NULL, DISTINCT",</w:t>
-      </w:r>
-    </w:p>
-    <w:p>
-      <w:r>
-        <w:t>            "difficulty": "Beginner"</w:t>
+        <w:t>            "lesson-id": "lesson-6-group-by",</w:t>
+      </w:r>
+    </w:p>
+    <w:p>
+      <w:r>
+        <w:t>            "title": "Lesson 6",</w:t>
+      </w:r>
+    </w:p>
+    <w:p>
+      <w:r>
+        <w:t>            "subtitle": "GROUP BY Aggregations",</w:t>
+      </w:r>
+    </w:p>
+    <w:p>
+      <w:r>
+        <w:t>            "lesson-order": 6,</w:t>
+      </w:r>
+    </w:p>
+    <w:p>
+      <w:r>
+        <w:t>            "key-topics": "Group-level summaries, multi-column grouping, HAVING filters",</w:t>
+      </w:r>
+    </w:p>
+    <w:p>
+      <w:r>
+        <w:t>            "difficulty": "Intermediate"</w:t>
       </w:r>
     </w:p>
     <w:p>
@@ -2154,56 +1725,32 @@
     </w:p>
     <w:p>
       <w:r>
-        <w:t>            "</w:t>
-      </w:r>
-      <w:proofErr w:type="gramStart"/>
-      <w:r>
-        <w:t>lesson</w:t>
-      </w:r>
-      <w:proofErr w:type="gramEnd"/>
-      <w:r>
-        <w:t>-id": "lesson-4-ordering-limiting",</w:t>
-      </w:r>
-    </w:p>
-    <w:p>
-      <w:r>
-        <w:t>            "title": "Lesson 4",</w:t>
-      </w:r>
-    </w:p>
-    <w:p>
-      <w:r>
-        <w:t>            "subtitle": "Ordering and Limiting",</w:t>
-      </w:r>
-    </w:p>
-    <w:p>
-      <w:r>
-        <w:t>            "</w:t>
-      </w:r>
-      <w:proofErr w:type="gramStart"/>
-      <w:r>
-        <w:t>lesson</w:t>
-      </w:r>
-      <w:proofErr w:type="gramEnd"/>
-      <w:r>
-        <w:t>-order": 4,</w:t>
-      </w:r>
-    </w:p>
-    <w:p>
-      <w:r>
-        <w:t>            "</w:t>
-      </w:r>
-      <w:proofErr w:type="gramStart"/>
-      <w:r>
-        <w:t>key</w:t>
-      </w:r>
-      <w:proofErr w:type="gramEnd"/>
-      <w:r>
-        <w:t>-topics": "ORDER BY, sorting direction, limiting rows",</w:t>
-      </w:r>
-    </w:p>
-    <w:p>
-      <w:r>
-        <w:t>            "difficulty": "Beginner"</w:t>
+        <w:t>            "lesson-id": "lesson-7-basic-joins",</w:t>
+      </w:r>
+    </w:p>
+    <w:p>
+      <w:r>
+        <w:t>            "title": "Lesson 7",</w:t>
+      </w:r>
+    </w:p>
+    <w:p>
+      <w:r>
+        <w:t>            "subtitle": "Basic Joins",</w:t>
+      </w:r>
+    </w:p>
+    <w:p>
+      <w:r>
+        <w:t>            "lesson-order": 7,</w:t>
+      </w:r>
+    </w:p>
+    <w:p>
+      <w:r>
+        <w:t>            "key-topics": "INNER JOIN, joining on keys, aliasing",</w:t>
+      </w:r>
+    </w:p>
+    <w:p>
+      <w:r>
+        <w:t>            "difficulty": "Intermediate"</w:t>
       </w:r>
     </w:p>
     <w:p>
@@ -2219,56 +1766,32 @@
     </w:p>
     <w:p>
       <w:r>
-        <w:t>            "</w:t>
-      </w:r>
-      <w:proofErr w:type="gramStart"/>
-      <w:r>
-        <w:t>lesson</w:t>
-      </w:r>
-      <w:proofErr w:type="gramEnd"/>
-      <w:r>
-        <w:t>-id": "lesson-5-basic-aggregations",</w:t>
-      </w:r>
-    </w:p>
-    <w:p>
-      <w:r>
-        <w:t>            "title": "Lesson 5",</w:t>
-      </w:r>
-    </w:p>
-    <w:p>
-      <w:r>
-        <w:t>            "subtitle": "Basic Aggregations",</w:t>
-      </w:r>
-    </w:p>
-    <w:p>
-      <w:r>
-        <w:t>            "</w:t>
-      </w:r>
-      <w:proofErr w:type="gramStart"/>
-      <w:r>
-        <w:t>lesson</w:t>
-      </w:r>
-      <w:proofErr w:type="gramEnd"/>
-      <w:r>
-        <w:t>-order": 5,</w:t>
-      </w:r>
-    </w:p>
-    <w:p>
-      <w:r>
-        <w:t>            "</w:t>
-      </w:r>
-      <w:proofErr w:type="gramStart"/>
-      <w:r>
-        <w:t>key</w:t>
-      </w:r>
-      <w:proofErr w:type="gramEnd"/>
-      <w:r>
-        <w:t>-topics": "COUNT, SUM, AVG, MIN, MAX",</w:t>
-      </w:r>
-    </w:p>
-    <w:p>
-      <w:r>
-        <w:t>            "difficulty": "Beginner"</w:t>
+        <w:t>            "lesson-id": "lesson-8-left-joins",</w:t>
+      </w:r>
+    </w:p>
+    <w:p>
+      <w:r>
+        <w:t>            "title": "Lesson 8",</w:t>
+      </w:r>
+    </w:p>
+    <w:p>
+      <w:r>
+        <w:t>            "subtitle": "Left Joins and Missing Data",</w:t>
+      </w:r>
+    </w:p>
+    <w:p>
+      <w:r>
+        <w:t>            "lesson-order": 8,</w:t>
+      </w:r>
+    </w:p>
+    <w:p>
+      <w:r>
+        <w:t>            "key-topics": "LEFT JOIN, handling NULL from unmatched rows",</w:t>
+      </w:r>
+    </w:p>
+    <w:p>
+      <w:r>
+        <w:t>            "difficulty": "Intermediate"</w:t>
       </w:r>
     </w:p>
     <w:p>
@@ -2283,51 +1806,27 @@
     </w:p>
     <w:p>
       <w:r>
-        <w:t>            "</w:t>
-      </w:r>
-      <w:proofErr w:type="gramStart"/>
-      <w:r>
-        <w:t>lesson</w:t>
-      </w:r>
-      <w:proofErr w:type="gramEnd"/>
-      <w:r>
-        <w:t>-id": "lesson-6-group-by",</w:t>
-      </w:r>
-    </w:p>
-    <w:p>
-      <w:r>
-        <w:t>            "title": "Lesson 6",</w:t>
-      </w:r>
-    </w:p>
-    <w:p>
-      <w:r>
-        <w:t>            "subtitle": "GROUP BY Aggregations",</w:t>
-      </w:r>
-    </w:p>
-    <w:p>
-      <w:r>
-        <w:t>            "</w:t>
-      </w:r>
-      <w:proofErr w:type="gramStart"/>
-      <w:r>
-        <w:t>lesson</w:t>
-      </w:r>
-      <w:proofErr w:type="gramEnd"/>
-      <w:r>
-        <w:t>-order": 6,</w:t>
-      </w:r>
-    </w:p>
-    <w:p>
-      <w:r>
-        <w:t>            "</w:t>
-      </w:r>
-      <w:proofErr w:type="gramStart"/>
-      <w:r>
-        <w:t>key</w:t>
-      </w:r>
-      <w:proofErr w:type="gramEnd"/>
-      <w:r>
-        <w:t>-topics": "Group-level summaries, multi-column grouping, HAVING filters",</w:t>
+        <w:t>            "lesson-id": "lesson-9-multi-joins",</w:t>
+      </w:r>
+    </w:p>
+    <w:p>
+      <w:r>
+        <w:t>            "title": "Lesson 9",</w:t>
+      </w:r>
+    </w:p>
+    <w:p>
+      <w:r>
+        <w:t>            "subtitle": "Multi-Table Joins",</w:t>
+      </w:r>
+    </w:p>
+    <w:p>
+      <w:r>
+        <w:t>            "lesson-order": 9,</w:t>
+      </w:r>
+    </w:p>
+    <w:p>
+      <w:r>
+        <w:t>            "key-topics": "Chaining multiple joins, join ordering",</w:t>
       </w:r>
     </w:p>
     <w:p>
@@ -2347,51 +1846,27 @@
     </w:p>
     <w:p>
       <w:r>
-        <w:t>            "</w:t>
-      </w:r>
-      <w:proofErr w:type="gramStart"/>
-      <w:r>
-        <w:t>lesson</w:t>
-      </w:r>
-      <w:proofErr w:type="gramEnd"/>
-      <w:r>
-        <w:t>-id": "lesson-7-basic-joins",</w:t>
-      </w:r>
-    </w:p>
-    <w:p>
-      <w:r>
-        <w:t>            "title": "Lesson 7",</w:t>
-      </w:r>
-    </w:p>
-    <w:p>
-      <w:r>
-        <w:t>            "subtitle": "Basic Joins",</w:t>
-      </w:r>
-    </w:p>
-    <w:p>
-      <w:r>
-        <w:t>            "</w:t>
-      </w:r>
-      <w:proofErr w:type="gramStart"/>
-      <w:r>
-        <w:t>lesson</w:t>
-      </w:r>
-      <w:proofErr w:type="gramEnd"/>
-      <w:r>
-        <w:t>-order": 7,</w:t>
-      </w:r>
-    </w:p>
-    <w:p>
-      <w:r>
-        <w:t>            "</w:t>
-      </w:r>
-      <w:proofErr w:type="gramStart"/>
-      <w:r>
-        <w:t>key</w:t>
-      </w:r>
-      <w:proofErr w:type="gramEnd"/>
-      <w:r>
-        <w:t>-topics": "INNER JOIN, joining on keys, aliasing",</w:t>
+        <w:t>            "lesson-id": "lesson-10-complex-joins",</w:t>
+      </w:r>
+    </w:p>
+    <w:p>
+      <w:r>
+        <w:t>            "title": "Lesson 10",</w:t>
+      </w:r>
+    </w:p>
+    <w:p>
+      <w:r>
+        <w:t>            "subtitle": "Complex Join Logic",</w:t>
+      </w:r>
+    </w:p>
+    <w:p>
+      <w:r>
+        <w:t>            "lesson-order": 10,</w:t>
+      </w:r>
+    </w:p>
+    <w:p>
+      <w:r>
+        <w:t>            "key-topics": "Self joins, multi-condition joins, non-equijoins",</w:t>
       </w:r>
     </w:p>
     <w:p>
@@ -2411,57 +1886,33 @@
     </w:p>
     <w:p>
       <w:r>
-        <w:t>            "</w:t>
-      </w:r>
-      <w:proofErr w:type="gramStart"/>
-      <w:r>
-        <w:t>lesson</w:t>
-      </w:r>
-      <w:proofErr w:type="gramEnd"/>
-      <w:r>
-        <w:t>-id": "lesson-8-left-joins",</w:t>
-      </w:r>
-    </w:p>
-    <w:p>
-      <w:r>
-        <w:t>            "title": "Lesson 8",</w:t>
-      </w:r>
-    </w:p>
-    <w:p>
-      <w:r>
-        <w:t>            "subtitle": "Left Joins and Missing Data",</w:t>
+        <w:t>            "lesson-id": "lesson-11-subqueries-and-nesting",</w:t>
+      </w:r>
+    </w:p>
+    <w:p>
+      <w:r>
+        <w:t>            "title": "Lesson 11",</w:t>
+      </w:r>
+    </w:p>
+    <w:p>
+      <w:r>
+        <w:t>            "subtitle": "Subqueries and Nested SELECT",</w:t>
       </w:r>
     </w:p>
     <w:p>
       <w:r>
         <w:lastRenderedPageBreak/>
-        <w:t>            "</w:t>
-      </w:r>
-      <w:proofErr w:type="gramStart"/>
-      <w:r>
-        <w:t>lesson</w:t>
-      </w:r>
-      <w:proofErr w:type="gramEnd"/>
-      <w:r>
-        <w:t>-order": 8,</w:t>
-      </w:r>
-    </w:p>
-    <w:p>
-      <w:r>
-        <w:t>            "</w:t>
-      </w:r>
-      <w:proofErr w:type="gramStart"/>
-      <w:r>
-        <w:t>key</w:t>
-      </w:r>
-      <w:proofErr w:type="gramEnd"/>
-      <w:r>
-        <w:t>-topics": "LEFT JOIN, handling NULL from unmatched rows",</w:t>
-      </w:r>
-    </w:p>
-    <w:p>
-      <w:r>
-        <w:t>            "difficulty": "Intermediate"</w:t>
+        <w:t>            "lesson-order": 11,</w:t>
+      </w:r>
+    </w:p>
+    <w:p>
+      <w:r>
+        <w:t>            "key-topics": "Scalar subqueries, table subqueries, correlated subqueries",</w:t>
+      </w:r>
+    </w:p>
+    <w:p>
+      <w:r>
+        <w:t>            "difficulty": "Advanced"</w:t>
       </w:r>
     </w:p>
     <w:p>
@@ -2476,56 +1927,32 @@
     </w:p>
     <w:p>
       <w:r>
-        <w:t>            "</w:t>
-      </w:r>
-      <w:proofErr w:type="gramStart"/>
-      <w:r>
-        <w:t>lesson</w:t>
-      </w:r>
-      <w:proofErr w:type="gramEnd"/>
-      <w:r>
-        <w:t>-id": "lesson-9-multi-joins",</w:t>
-      </w:r>
-    </w:p>
-    <w:p>
-      <w:r>
-        <w:t>            "title": "Lesson 9",</w:t>
-      </w:r>
-    </w:p>
-    <w:p>
-      <w:r>
-        <w:t>            "subtitle": "Multi-Table Joins",</w:t>
-      </w:r>
-    </w:p>
-    <w:p>
-      <w:r>
-        <w:t>            "</w:t>
-      </w:r>
-      <w:proofErr w:type="gramStart"/>
-      <w:r>
-        <w:t>lesson</w:t>
-      </w:r>
-      <w:proofErr w:type="gramEnd"/>
-      <w:r>
-        <w:t>-order": 9,</w:t>
-      </w:r>
-    </w:p>
-    <w:p>
-      <w:r>
-        <w:t>            "</w:t>
-      </w:r>
-      <w:proofErr w:type="gramStart"/>
-      <w:r>
-        <w:t>key</w:t>
-      </w:r>
-      <w:proofErr w:type="gramEnd"/>
-      <w:r>
-        <w:t>-topics": "Chaining multiple joins, join ordering",</w:t>
-      </w:r>
-    </w:p>
-    <w:p>
-      <w:r>
-        <w:t>            "difficulty": "Intermediate"</w:t>
+        <w:t>            "lesson-id": "lesson-12-cte-basics",</w:t>
+      </w:r>
+    </w:p>
+    <w:p>
+      <w:r>
+        <w:t>            "title": "Lesson 12",</w:t>
+      </w:r>
+    </w:p>
+    <w:p>
+      <w:r>
+        <w:t>            "subtitle": "Common Table Expressions (CTEs)",</w:t>
+      </w:r>
+    </w:p>
+    <w:p>
+      <w:r>
+        <w:t>            "lesson-order": 12,</w:t>
+      </w:r>
+    </w:p>
+    <w:p>
+      <w:r>
+        <w:t>            "key-topics": "WITH clause basics, readable query structuring",</w:t>
+      </w:r>
+    </w:p>
+    <w:p>
+      <w:r>
+        <w:t>            "difficulty": "Advanced"</w:t>
       </w:r>
     </w:p>
     <w:p>
@@ -2540,56 +1967,32 @@
     </w:p>
     <w:p>
       <w:r>
-        <w:t>            "</w:t>
-      </w:r>
-      <w:proofErr w:type="gramStart"/>
-      <w:r>
-        <w:t>lesson</w:t>
-      </w:r>
-      <w:proofErr w:type="gramEnd"/>
-      <w:r>
-        <w:t>-id": "lesson-10-complex-joins",</w:t>
-      </w:r>
-    </w:p>
-    <w:p>
-      <w:r>
-        <w:t>            "title": "Lesson 10",</w:t>
-      </w:r>
-    </w:p>
-    <w:p>
-      <w:r>
-        <w:t>            "subtitle": "Complex Join Logic",</w:t>
-      </w:r>
-    </w:p>
-    <w:p>
-      <w:r>
-        <w:t>            "</w:t>
-      </w:r>
-      <w:proofErr w:type="gramStart"/>
-      <w:r>
-        <w:t>lesson</w:t>
-      </w:r>
-      <w:proofErr w:type="gramEnd"/>
-      <w:r>
-        <w:t>-order": 10,</w:t>
-      </w:r>
-    </w:p>
-    <w:p>
-      <w:r>
-        <w:t>            "</w:t>
-      </w:r>
-      <w:proofErr w:type="gramStart"/>
-      <w:r>
-        <w:t>key</w:t>
-      </w:r>
-      <w:proofErr w:type="gramEnd"/>
-      <w:r>
-        <w:t>-topics": "Self joins, multi-condition joins, non-equijoins",</w:t>
-      </w:r>
-    </w:p>
-    <w:p>
-      <w:r>
-        <w:t>            "difficulty": "Intermediate"</w:t>
+        <w:t>            "lesson-id": "lesson-13-aggregation-logic-advanced",</w:t>
+      </w:r>
+    </w:p>
+    <w:p>
+      <w:r>
+        <w:t>            "title": "Lesson 13",</w:t>
+      </w:r>
+    </w:p>
+    <w:p>
+      <w:r>
+        <w:t>            "subtitle": "Advanced Aggregation Logic",</w:t>
+      </w:r>
+    </w:p>
+    <w:p>
+      <w:r>
+        <w:t>            "lesson-order": 13,</w:t>
+      </w:r>
+    </w:p>
+    <w:p>
+      <w:r>
+        <w:t>            "key-topics": "Conditional aggregation with CASE, multi-level aggregations",</w:t>
+      </w:r>
+    </w:p>
+    <w:p>
+      <w:r>
+        <w:t>            "difficulty": "Advanced"</w:t>
       </w:r>
     </w:p>
     <w:p>
@@ -2604,51 +2007,27 @@
     </w:p>
     <w:p>
       <w:r>
-        <w:t>            "</w:t>
-      </w:r>
-      <w:proofErr w:type="gramStart"/>
-      <w:r>
-        <w:t>lesson</w:t>
-      </w:r>
-      <w:proofErr w:type="gramEnd"/>
-      <w:r>
-        <w:t>-id": "lesson-11-subqueries-and-nesting",</w:t>
-      </w:r>
-    </w:p>
-    <w:p>
-      <w:r>
-        <w:t>            "title": "Lesson 11",</w:t>
-      </w:r>
-    </w:p>
-    <w:p>
-      <w:r>
-        <w:t>            "subtitle": "Subqueries and Nested SELECT",</w:t>
-      </w:r>
-    </w:p>
-    <w:p>
-      <w:r>
-        <w:t>            "</w:t>
-      </w:r>
-      <w:proofErr w:type="gramStart"/>
-      <w:r>
-        <w:t>lesson</w:t>
-      </w:r>
-      <w:proofErr w:type="gramEnd"/>
-      <w:r>
-        <w:t>-order": 11,</w:t>
-      </w:r>
-    </w:p>
-    <w:p>
-      <w:r>
-        <w:t>            "</w:t>
-      </w:r>
-      <w:proofErr w:type="gramStart"/>
-      <w:r>
-        <w:t>key</w:t>
-      </w:r>
-      <w:proofErr w:type="gramEnd"/>
-      <w:r>
-        <w:t>-topics": "Scalar subqueries, table subqueries, correlated subqueries",</w:t>
+        <w:t>            "lesson-id": "lesson-14-window-functions-basics",</w:t>
+      </w:r>
+    </w:p>
+    <w:p>
+      <w:r>
+        <w:t>            "title": "Lesson 14",</w:t>
+      </w:r>
+    </w:p>
+    <w:p>
+      <w:r>
+        <w:t>            "subtitle": "Intro to Window Functions",</w:t>
+      </w:r>
+    </w:p>
+    <w:p>
+      <w:r>
+        <w:t>            "lesson-order": 14,</w:t>
+      </w:r>
+    </w:p>
+    <w:p>
+      <w:r>
+        <w:t>            "key-topics": "OVER(), PARTITION BY, ORDER BY in window context",</w:t>
       </w:r>
     </w:p>
     <w:p>
@@ -2669,51 +2048,27 @@
     </w:p>
     <w:p>
       <w:r>
-        <w:t>            "</w:t>
-      </w:r>
-      <w:proofErr w:type="gramStart"/>
-      <w:r>
-        <w:t>lesson</w:t>
-      </w:r>
-      <w:proofErr w:type="gramEnd"/>
-      <w:r>
-        <w:t>-id": "lesson-12-cte-basics",</w:t>
-      </w:r>
-    </w:p>
-    <w:p>
-      <w:r>
-        <w:t>            "title": "Lesson 12",</w:t>
-      </w:r>
-    </w:p>
-    <w:p>
-      <w:r>
-        <w:t>            "subtitle": "Common Table Expressions (CTEs)",</w:t>
-      </w:r>
-    </w:p>
-    <w:p>
-      <w:r>
-        <w:t>            "</w:t>
-      </w:r>
-      <w:proofErr w:type="gramStart"/>
-      <w:r>
-        <w:t>lesson</w:t>
-      </w:r>
-      <w:proofErr w:type="gramEnd"/>
-      <w:r>
-        <w:t>-order": 12,</w:t>
-      </w:r>
-    </w:p>
-    <w:p>
-      <w:r>
-        <w:t>            "</w:t>
-      </w:r>
-      <w:proofErr w:type="gramStart"/>
-      <w:r>
-        <w:t>key</w:t>
-      </w:r>
-      <w:proofErr w:type="gramEnd"/>
-      <w:r>
-        <w:t>-topics": "WITH clause basics, readable query structuring",</w:t>
+        <w:t>            "lesson-id": "lesson-15-window-ranking",</w:t>
+      </w:r>
+    </w:p>
+    <w:p>
+      <w:r>
+        <w:t>            "title": "Lesson 15",</w:t>
+      </w:r>
+    </w:p>
+    <w:p>
+      <w:r>
+        <w:t>            "subtitle": "Ranking Functions",</w:t>
+      </w:r>
+    </w:p>
+    <w:p>
+      <w:r>
+        <w:t>            "lesson-order": 15,</w:t>
+      </w:r>
+    </w:p>
+    <w:p>
+      <w:r>
+        <w:t>            "key-topics": "ROW_NUMBER, RANK, DENSE_RANK, NTILE",</w:t>
       </w:r>
     </w:p>
     <w:p>
@@ -2733,51 +2088,27 @@
     </w:p>
     <w:p>
       <w:r>
-        <w:t>            "</w:t>
-      </w:r>
-      <w:proofErr w:type="gramStart"/>
-      <w:r>
-        <w:t>lesson</w:t>
-      </w:r>
-      <w:proofErr w:type="gramEnd"/>
-      <w:r>
-        <w:t>-id": "lesson-13-aggregation-logic-advanced",</w:t>
-      </w:r>
-    </w:p>
-    <w:p>
-      <w:r>
-        <w:t>            "title": "Lesson 13",</w:t>
-      </w:r>
-    </w:p>
-    <w:p>
-      <w:r>
-        <w:t>            "subtitle": "Advanced Aggregation Logic",</w:t>
-      </w:r>
-    </w:p>
-    <w:p>
-      <w:r>
-        <w:t>            "</w:t>
-      </w:r>
-      <w:proofErr w:type="gramStart"/>
-      <w:r>
-        <w:t>lesson</w:t>
-      </w:r>
-      <w:proofErr w:type="gramEnd"/>
-      <w:r>
-        <w:t>-order": 13,</w:t>
-      </w:r>
-    </w:p>
-    <w:p>
-      <w:r>
-        <w:t>            "</w:t>
-      </w:r>
-      <w:proofErr w:type="gramStart"/>
-      <w:r>
-        <w:t>key</w:t>
-      </w:r>
-      <w:proofErr w:type="gramEnd"/>
-      <w:r>
-        <w:t>-topics": "Conditional aggregation with CASE, multi-level aggregations",</w:t>
+        <w:t>            "lesson-id": "lesson-17-nested-analytical-queries",</w:t>
+      </w:r>
+    </w:p>
+    <w:p>
+      <w:r>
+        <w:t>            "title": "Lesson 17",</w:t>
+      </w:r>
+    </w:p>
+    <w:p>
+      <w:r>
+        <w:t>            "subtitle": "Nested Analytical Queries",</w:t>
+      </w:r>
+    </w:p>
+    <w:p>
+      <w:r>
+        <w:t>            "lesson-order": 17,</w:t>
+      </w:r>
+    </w:p>
+    <w:p>
+      <w:r>
+        <w:t>            "key-topics": "Combining multiple window functions + CTEs",</w:t>
       </w:r>
     </w:p>
     <w:p>
@@ -2797,51 +2128,27 @@
     </w:p>
     <w:p>
       <w:r>
-        <w:t>            "</w:t>
-      </w:r>
-      <w:proofErr w:type="gramStart"/>
-      <w:r>
-        <w:t>lesson</w:t>
-      </w:r>
-      <w:proofErr w:type="gramEnd"/>
-      <w:r>
-        <w:t>-id": "lesson-14-window-functions-basics",</w:t>
-      </w:r>
-    </w:p>
-    <w:p>
-      <w:r>
-        <w:t>            "title": "Lesson 14",</w:t>
-      </w:r>
-    </w:p>
-    <w:p>
-      <w:r>
-        <w:t>            "subtitle": "Intro to Window Functions",</w:t>
-      </w:r>
-    </w:p>
-    <w:p>
-      <w:r>
-        <w:t>            "</w:t>
-      </w:r>
-      <w:proofErr w:type="gramStart"/>
-      <w:r>
-        <w:t>lesson</w:t>
-      </w:r>
-      <w:proofErr w:type="gramEnd"/>
-      <w:r>
-        <w:t>-order": 14,</w:t>
-      </w:r>
-    </w:p>
-    <w:p>
-      <w:r>
-        <w:t>            "key-topics": "</w:t>
-      </w:r>
-      <w:proofErr w:type="gramStart"/>
-      <w:r>
-        <w:t>OVER(</w:t>
-      </w:r>
-      <w:proofErr w:type="gramEnd"/>
-      <w:r>
-        <w:t>), PARTITION BY, ORDER BY in window context",</w:t>
+        <w:t>            "lesson-id": "lesson-18-recursive-ctes",</w:t>
+      </w:r>
+    </w:p>
+    <w:p>
+      <w:r>
+        <w:t>            "title": "Lesson 18",</w:t>
+      </w:r>
+    </w:p>
+    <w:p>
+      <w:r>
+        <w:t>            "subtitle": "Recursive CTEs",</w:t>
+      </w:r>
+    </w:p>
+    <w:p>
+      <w:r>
+        <w:t>            "lesson-order": 18,</w:t>
+      </w:r>
+    </w:p>
+    <w:p>
+      <w:r>
+        <w:t>            "key-topics": "Recursive CTEs",</w:t>
       </w:r>
     </w:p>
     <w:p>
@@ -2861,57 +2168,33 @@
     </w:p>
     <w:p>
       <w:r>
-        <w:t>            "</w:t>
-      </w:r>
-      <w:proofErr w:type="gramStart"/>
-      <w:r>
-        <w:t>lesson</w:t>
-      </w:r>
-      <w:proofErr w:type="gramEnd"/>
-      <w:r>
-        <w:t>-id": "lesson-15-window-ranking",</w:t>
-      </w:r>
-    </w:p>
-    <w:p>
-      <w:r>
-        <w:t>            "title": "Lesson 15",</w:t>
-      </w:r>
-    </w:p>
-    <w:p>
-      <w:r>
-        <w:t>            "subtitle": "Ranking Functions",</w:t>
+        <w:t>            "lesson-id": "lesson-19-creating-basic-tables",</w:t>
+      </w:r>
+    </w:p>
+    <w:p>
+      <w:r>
+        <w:t>            "title": "Lesson 19",</w:t>
+      </w:r>
+    </w:p>
+    <w:p>
+      <w:r>
+        <w:t>            "subtitle": "Creating Basic Tables",</w:t>
       </w:r>
     </w:p>
     <w:p>
       <w:r>
         <w:lastRenderedPageBreak/>
-        <w:t>            "</w:t>
-      </w:r>
-      <w:proofErr w:type="gramStart"/>
-      <w:r>
-        <w:t>lesson</w:t>
-      </w:r>
-      <w:proofErr w:type="gramEnd"/>
-      <w:r>
-        <w:t>-order": 15,</w:t>
-      </w:r>
-    </w:p>
-    <w:p>
-      <w:r>
-        <w:t>            "</w:t>
-      </w:r>
-      <w:proofErr w:type="gramStart"/>
-      <w:r>
-        <w:t>key</w:t>
-      </w:r>
-      <w:proofErr w:type="gramEnd"/>
-      <w:r>
-        <w:t>-topics": "ROW_NUMBER, RANK, DENSE_RANK, NTILE",</w:t>
-      </w:r>
-    </w:p>
-    <w:p>
-      <w:r>
-        <w:t>            "difficulty": "Advanced"</w:t>
+        <w:t>            "lesson-order": 19,</w:t>
+      </w:r>
+    </w:p>
+    <w:p>
+      <w:r>
+        <w:t>            "key-topics": "Basic table definitions",</w:t>
+      </w:r>
+    </w:p>
+    <w:p>
+      <w:r>
+        <w:t>            "difficulty": "Beginner"</w:t>
       </w:r>
     </w:p>
     <w:p>
@@ -2926,56 +2209,32 @@
     </w:p>
     <w:p>
       <w:r>
-        <w:t>            "</w:t>
-      </w:r>
-      <w:proofErr w:type="gramStart"/>
-      <w:r>
-        <w:t>lesson</w:t>
-      </w:r>
-      <w:proofErr w:type="gramEnd"/>
-      <w:r>
-        <w:t>-id": "lesson-17-nested-analytical-queries",</w:t>
-      </w:r>
-    </w:p>
-    <w:p>
-      <w:r>
-        <w:t>            "title": "Lesson 17",</w:t>
-      </w:r>
-    </w:p>
-    <w:p>
-      <w:r>
-        <w:t>            "subtitle": "Nested Analytical Queries",</w:t>
-      </w:r>
-    </w:p>
-    <w:p>
-      <w:r>
-        <w:t>            "</w:t>
-      </w:r>
-      <w:proofErr w:type="gramStart"/>
-      <w:r>
-        <w:t>lesson</w:t>
-      </w:r>
-      <w:proofErr w:type="gramEnd"/>
-      <w:r>
-        <w:t>-order": 17,</w:t>
-      </w:r>
-    </w:p>
-    <w:p>
-      <w:r>
-        <w:t>            "</w:t>
-      </w:r>
-      <w:proofErr w:type="gramStart"/>
-      <w:r>
-        <w:t>key</w:t>
-      </w:r>
-      <w:proofErr w:type="gramEnd"/>
-      <w:r>
-        <w:t>-topics": "Combining multiple window functions + CTEs",</w:t>
-      </w:r>
-    </w:p>
-    <w:p>
-      <w:r>
-        <w:t>            "difficulty": "Advanced"</w:t>
+        <w:t>            "lesson-id": "lesson-20-creating-multiple-tables",</w:t>
+      </w:r>
+    </w:p>
+    <w:p>
+      <w:r>
+        <w:t>            "title": "Lesson 20",</w:t>
+      </w:r>
+    </w:p>
+    <w:p>
+      <w:r>
+        <w:t>            "subtitle": "Creating Multiple Tables",</w:t>
+      </w:r>
+    </w:p>
+    <w:p>
+      <w:r>
+        <w:t>            "lesson-order": 20,</w:t>
+      </w:r>
+    </w:p>
+    <w:p>
+      <w:r>
+        <w:t>            "key-topics": "FOREIGN KEYS, CONTRAINTS",</w:t>
+      </w:r>
+    </w:p>
+    <w:p>
+      <w:r>
+        <w:t>            "difficulty": "Intermediate"</w:t>
       </w:r>
     </w:p>
     <w:p>
@@ -2990,208 +2249,7 @@
     </w:p>
     <w:p>
       <w:r>
-        <w:t>            "</w:t>
-      </w:r>
-      <w:proofErr w:type="gramStart"/>
-      <w:r>
-        <w:t>lesson</w:t>
-      </w:r>
-      <w:proofErr w:type="gramEnd"/>
-      <w:r>
-        <w:t>-id": "lesson-18-recursive-ctes",</w:t>
-      </w:r>
-    </w:p>
-    <w:p>
-      <w:r>
-        <w:t>            "title": "Lesson 18",</w:t>
-      </w:r>
-    </w:p>
-    <w:p>
-      <w:r>
-        <w:t>            "subtitle": "Recursive CTEs",</w:t>
-      </w:r>
-    </w:p>
-    <w:p>
-      <w:r>
-        <w:t>            "</w:t>
-      </w:r>
-      <w:proofErr w:type="gramStart"/>
-      <w:r>
-        <w:t>lesson</w:t>
-      </w:r>
-      <w:proofErr w:type="gramEnd"/>
-      <w:r>
-        <w:t>-order": 18,</w:t>
-      </w:r>
-    </w:p>
-    <w:p>
-      <w:r>
-        <w:t>            "</w:t>
-      </w:r>
-      <w:proofErr w:type="gramStart"/>
-      <w:r>
-        <w:t>key</w:t>
-      </w:r>
-      <w:proofErr w:type="gramEnd"/>
-      <w:r>
-        <w:t>-topics": "Recursive CTEs",</w:t>
-      </w:r>
-    </w:p>
-    <w:p>
-      <w:r>
-        <w:t>            "difficulty": "Advanced"</w:t>
-      </w:r>
-    </w:p>
-    <w:p>
-      <w:r>
-        <w:t>        },</w:t>
-      </w:r>
-    </w:p>
-    <w:p>
-      <w:r>
-        <w:t>        {</w:t>
-      </w:r>
-    </w:p>
-    <w:p>
-      <w:r>
-        <w:t>            "</w:t>
-      </w:r>
-      <w:proofErr w:type="gramStart"/>
-      <w:r>
-        <w:t>lesson</w:t>
-      </w:r>
-      <w:proofErr w:type="gramEnd"/>
-      <w:r>
-        <w:t>-id": "lesson-19-creating-basic-tables",</w:t>
-      </w:r>
-    </w:p>
-    <w:p>
-      <w:r>
-        <w:t>            "title": "Lesson 19",</w:t>
-      </w:r>
-    </w:p>
-    <w:p>
-      <w:r>
-        <w:t>            "subtitle": "Creating Basic Tables",</w:t>
-      </w:r>
-    </w:p>
-    <w:p>
-      <w:r>
-        <w:t>            "</w:t>
-      </w:r>
-      <w:proofErr w:type="gramStart"/>
-      <w:r>
-        <w:t>lesson</w:t>
-      </w:r>
-      <w:proofErr w:type="gramEnd"/>
-      <w:r>
-        <w:t>-order": 19,</w:t>
-      </w:r>
-    </w:p>
-    <w:p>
-      <w:r>
-        <w:t>            "</w:t>
-      </w:r>
-      <w:proofErr w:type="gramStart"/>
-      <w:r>
-        <w:t>key</w:t>
-      </w:r>
-      <w:proofErr w:type="gramEnd"/>
-      <w:r>
-        <w:t>-topics": "Basic table definitions",</w:t>
-      </w:r>
-    </w:p>
-    <w:p>
-      <w:r>
-        <w:t>            "difficulty": "Beginner"</w:t>
-      </w:r>
-    </w:p>
-    <w:p>
-      <w:r>
-        <w:t>        },</w:t>
-      </w:r>
-    </w:p>
-    <w:p>
-      <w:r>
-        <w:lastRenderedPageBreak/>
-        <w:t>        {</w:t>
-      </w:r>
-    </w:p>
-    <w:p>
-      <w:r>
-        <w:t>            "</w:t>
-      </w:r>
-      <w:proofErr w:type="gramStart"/>
-      <w:r>
-        <w:t>lesson</w:t>
-      </w:r>
-      <w:proofErr w:type="gramEnd"/>
-      <w:r>
-        <w:t>-id": "lesson-20-creating-multiple-tables",</w:t>
-      </w:r>
-    </w:p>
-    <w:p>
-      <w:r>
-        <w:t>            "title": "Lesson 20",</w:t>
-      </w:r>
-    </w:p>
-    <w:p>
-      <w:r>
-        <w:t>            "subtitle": "Creating Multiple Tables",</w:t>
-      </w:r>
-    </w:p>
-    <w:p>
-      <w:r>
-        <w:t>            "</w:t>
-      </w:r>
-      <w:proofErr w:type="gramStart"/>
-      <w:r>
-        <w:t>lesson</w:t>
-      </w:r>
-      <w:proofErr w:type="gramEnd"/>
-      <w:r>
-        <w:t>-order": 20,</w:t>
-      </w:r>
-    </w:p>
-    <w:p>
-      <w:r>
-        <w:t>            "</w:t>
-      </w:r>
-      <w:proofErr w:type="gramStart"/>
-      <w:r>
-        <w:t>key</w:t>
-      </w:r>
-      <w:proofErr w:type="gramEnd"/>
-      <w:r>
-        <w:t>-topics": "FOREIGN KEYS, CONTRAINTS",</w:t>
-      </w:r>
-    </w:p>
-    <w:p>
-      <w:r>
-        <w:t>            "difficulty": "Intermediate"</w:t>
-      </w:r>
-    </w:p>
-    <w:p>
-      <w:r>
-        <w:t>        },</w:t>
-      </w:r>
-    </w:p>
-    <w:p>
-      <w:r>
-        <w:t>        {</w:t>
-      </w:r>
-    </w:p>
-    <w:p>
-      <w:r>
-        <w:t>            "</w:t>
-      </w:r>
-      <w:proofErr w:type="gramStart"/>
-      <w:r>
-        <w:t>lesson</w:t>
-      </w:r>
-      <w:proofErr w:type="gramEnd"/>
-      <w:r>
-        <w:t>-id": "lesson-21-dml",</w:t>
+        <w:t>            "lesson-id": "lesson-21-dml",</w:t>
       </w:r>
     </w:p>
     <w:p>
@@ -3206,28 +2264,12 @@
     </w:p>
     <w:p>
       <w:r>
-        <w:t>            "</w:t>
-      </w:r>
-      <w:proofErr w:type="gramStart"/>
-      <w:r>
-        <w:t>lesson</w:t>
-      </w:r>
-      <w:proofErr w:type="gramEnd"/>
-      <w:r>
-        <w:t>-order": 21,</w:t>
-      </w:r>
-    </w:p>
-    <w:p>
-      <w:r>
-        <w:t>            "</w:t>
-      </w:r>
-      <w:proofErr w:type="gramStart"/>
-      <w:r>
-        <w:t>key</w:t>
-      </w:r>
-      <w:proofErr w:type="gramEnd"/>
-      <w:r>
-        <w:t>-topics": "Basic INSERT, DELETE, DROP, UPDATE",</w:t>
+        <w:t>            "lesson-order": 21,</w:t>
+      </w:r>
+    </w:p>
+    <w:p>
+      <w:r>
+        <w:t>            "key-topics": "Basic INSERT, DELETE, DROP, UPDATE",</w:t>
       </w:r>
     </w:p>
     <w:p>
@@ -3304,6 +2346,7 @@
     </w:p>
     <w:p>
       <w:r>
+        <w:lastRenderedPageBreak/>
         <w:t>---MARKDOWN---</w:t>
       </w:r>
     </w:p>
@@ -3322,20 +2365,11 @@
     </w:p>
     <w:p>
       <w:r>
-        <w:t>&lt;</w:t>
-      </w:r>
-      <w:proofErr w:type="spellStart"/>
-      <w:r>
-        <w:t>json</w:t>
-      </w:r>
-      <w:proofErr w:type="spellEnd"/>
-      <w:r>
-        <w:t xml:space="preserve"> lesson metadata&gt;</w:t>
-      </w:r>
-    </w:p>
-    <w:p>
-      <w:r>
-        <w:lastRenderedPageBreak/>
+        <w:t>&lt;json lesson metadata&gt;</w:t>
+      </w:r>
+    </w:p>
+    <w:p>
+      <w:r>
         <w:t>No extra commentary.</w:t>
       </w:r>
       <w:r>
@@ -3401,15 +2435,7 @@
     </w:p>
     <w:p>
       <w:r>
-        <w:t xml:space="preserve">Create the </w:t>
-      </w:r>
-      <w:proofErr w:type="spellStart"/>
-      <w:r>
-        <w:t>json</w:t>
-      </w:r>
-      <w:proofErr w:type="spellEnd"/>
-      <w:r>
-        <w:t xml:space="preserve"> and markdown for this lesson:</w:t>
+        <w:t>Create the json and markdown for this lesson:</w:t>
       </w:r>
     </w:p>
     <w:p>
@@ -3425,15 +2451,7 @@
         <w:pStyle w:val="ListParagraph"/>
       </w:pPr>
       <w:r>
-        <w:t xml:space="preserve">            "</w:t>
-      </w:r>
-      <w:proofErr w:type="gramStart"/>
-      <w:r>
-        <w:t>lesson</w:t>
-      </w:r>
-      <w:proofErr w:type="gramEnd"/>
-      <w:r>
-        <w:t>-id": "lesson-18-recursive-ctes",</w:t>
+        <w:t xml:space="preserve">            "lesson-id": "lesson-18-recursive-ctes",</w:t>
       </w:r>
     </w:p>
     <w:p>
@@ -3457,15 +2475,7 @@
         <w:pStyle w:val="ListParagraph"/>
       </w:pPr>
       <w:r>
-        <w:t xml:space="preserve">            "</w:t>
-      </w:r>
-      <w:proofErr w:type="gramStart"/>
-      <w:r>
-        <w:t>lesson</w:t>
-      </w:r>
-      <w:proofErr w:type="gramEnd"/>
-      <w:r>
-        <w:t>-order": 18,</w:t>
+        <w:t xml:space="preserve">            "lesson-order": 18,</w:t>
       </w:r>
     </w:p>
     <w:p>
@@ -3473,15 +2483,7 @@
         <w:pStyle w:val="ListParagraph"/>
       </w:pPr>
       <w:r>
-        <w:t xml:space="preserve">            "</w:t>
-      </w:r>
-      <w:proofErr w:type="gramStart"/>
-      <w:r>
-        <w:t>key</w:t>
-      </w:r>
-      <w:proofErr w:type="gramEnd"/>
-      <w:r>
-        <w:t>-topics": "Recursive CTEs",</w:t>
+        <w:t xml:space="preserve">            "key-topics": "Recursive CTEs",</w:t>
       </w:r>
     </w:p>
     <w:p>

</xml_diff>